<commit_message>
User acceptance for Birthdays
</commit_message>
<xml_diff>
--- a/docs/acceptance_tests/Birthdays Cog.docx
+++ b/docs/acceptance_tests/Birthdays Cog.docx
@@ -27,7 +27,21 @@
         <w:rPr>
           <w:lang w:val="en-US"/>
         </w:rPr>
-        <w:t>For the purposes of this document we will assume the built in default prefix of !@</w:t>
+        <w:t xml:space="preserve">For the purposes of this document we will assume the </w:t>
+      </w:r>
+      <w:r>
+        <w:rPr>
+          <w:lang w:val="en-US"/>
+        </w:rPr>
+        <w:t>built-in</w:t>
+      </w:r>
+      <w:bookmarkStart w:id="0" w:name="_GoBack"/>
+      <w:bookmarkEnd w:id="0"/>
+      <w:r>
+        <w:rPr>
+          <w:lang w:val="en-US"/>
+        </w:rPr>
+        <w:t xml:space="preserve"> default prefix of !@</w:t>
       </w:r>
       <w:r>
         <w:rPr>
@@ -49,9 +63,17 @@
       </w:pPr>
       <w:r>
         <w:rPr>
-          <w:lang w:val="en-US"/>
-        </w:rPr>
-        <w:t>Birthday command shows birthday set or not set</w:t>
+          <w:i/>
+          <w:iCs/>
+          <w:lang w:val="en-US"/>
+        </w:rPr>
+        <w:t>Birthday</w:t>
+      </w:r>
+      <w:r>
+        <w:rPr>
+          <w:lang w:val="en-US"/>
+        </w:rPr>
+        <w:t xml:space="preserve"> command shows birthday set or not set</w:t>
       </w:r>
     </w:p>
     <w:p>
@@ -109,9 +131,17 @@
       </w:pPr>
       <w:r>
         <w:rPr>
-          <w:lang w:val="en-US"/>
-        </w:rPr>
-        <w:t>Birthday command recognizes all names/aliases: bday, dob</w:t>
+          <w:i/>
+          <w:iCs/>
+          <w:lang w:val="en-US"/>
+        </w:rPr>
+        <w:t>Birthday</w:t>
+      </w:r>
+      <w:r>
+        <w:rPr>
+          <w:lang w:val="en-US"/>
+        </w:rPr>
+        <w:t xml:space="preserve"> command recognizes all names/aliases: bday, dob</w:t>
       </w:r>
     </w:p>
     <w:p>
@@ -211,9 +241,17 @@
       </w:pPr>
       <w:r>
         <w:rPr>
-          <w:lang w:val="en-US"/>
-        </w:rPr>
-        <w:t>Birthday command handles expected errors properly</w:t>
+          <w:i/>
+          <w:iCs/>
+          <w:lang w:val="en-US"/>
+        </w:rPr>
+        <w:t>Birthday</w:t>
+      </w:r>
+      <w:r>
+        <w:rPr>
+          <w:lang w:val="en-US"/>
+        </w:rPr>
+        <w:t xml:space="preserve"> command handles expected errors properly</w:t>
       </w:r>
     </w:p>
     <w:p>
@@ -233,18 +271,61 @@
         </w:rPr>
         <w:t>Create an error condition: take the database offline</w:t>
       </w:r>
-      <w:bookmarkStart w:id="0" w:name="_GoBack"/>
-      <w:bookmarkEnd w:id="0"/>
       <w:r>
         <w:rPr>
           <w:lang w:val="en-US"/>
         </w:rPr>
         <w:br/>
       </w:r>
-      <w:r>
-        <w:rPr>
-          <w:lang w:val="en-US"/>
-        </w:rPr>
+    </w:p>
+    <w:p>
+      <w:pPr>
+        <w:pStyle w:val="ListParagraph"/>
+        <w:numPr>
+          <w:ilvl w:val="0"/>
+          <w:numId w:val="1"/>
+        </w:numPr>
+        <w:rPr>
+          <w:lang w:val="en-US"/>
+        </w:rPr>
+      </w:pPr>
+      <w:r>
+        <w:rPr>
+          <w:i/>
+          <w:iCs/>
+          <w:lang w:val="en-US"/>
+        </w:rPr>
+        <w:t>Set</w:t>
+      </w:r>
+      <w:r>
+        <w:rPr>
+          <w:lang w:val="en-US"/>
+        </w:rPr>
+        <w:t xml:space="preserve"> command sets birthday correctly</w:t>
+      </w:r>
+    </w:p>
+    <w:p>
+      <w:pPr>
+        <w:pStyle w:val="ListParagraph"/>
+        <w:numPr>
+          <w:ilvl w:val="1"/>
+          <w:numId w:val="1"/>
+        </w:numPr>
+        <w:rPr>
+          <w:lang w:val="en-US"/>
+        </w:rPr>
+      </w:pPr>
+      <w:r>
+        <w:rPr>
+          <w:lang w:val="en-US"/>
+        </w:rPr>
+        <w:t xml:space="preserve">Command: !@birthday set </w:t>
+      </w:r>
+      <w:r>
+        <w:rPr>
+          <w:lang w:val="en-US"/>
+        </w:rPr>
+        <w:br/>
         <w:t xml:space="preserve"> </w:t>
       </w:r>
     </w:p>

</xml_diff>